<commit_message>
working on assignment 6
</commit_message>
<xml_diff>
--- a/moduel_6/metcs767_Assignment6_BNet.docx
+++ b/moduel_6/metcs767_Assignment6_BNet.docx
@@ -23,7 +23,7 @@
           <w:bdr w:val="none" w:sz="0" w:space="0" w:color="auto" w:frame="1"/>
           <w:shd w:val="clear" w:color="auto" w:fill="FFFFFF"/>
         </w:rPr>
-        <w:t>11/</w:t>
+        <w:t>06/17</w:t>
       </w:r>
       <w:r>
         <w:rPr>
@@ -34,153 +34,142 @@
           <w:bdr w:val="none" w:sz="0" w:space="0" w:color="auto" w:frame="1"/>
           <w:shd w:val="clear" w:color="auto" w:fill="FFFFFF"/>
         </w:rPr>
-        <w:t>2</w:t>
-      </w:r>
-      <w:r>
+        <w:t>/2023</w:t>
+      </w:r>
+    </w:p>
+    <w:p>
+      <w:pPr>
+        <w:pStyle w:val="Title"/>
+        <w:jc w:val="center"/>
+        <w:rPr>
+          <w:rFonts w:ascii="Times New Roman" w:hAnsi="Times New Roman" w:cs="Times New Roman"/>
+          <w:sz w:val="40"/>
+          <w:szCs w:val="40"/>
+        </w:rPr>
+      </w:pPr>
+      <w:bookmarkStart w:id="0" w:name="_Hlk54727767"/>
+      <w:r>
+        <w:rPr>
+          <w:rFonts w:ascii="Times New Roman" w:hAnsi="Times New Roman" w:cs="Times New Roman"/>
+          <w:sz w:val="40"/>
+          <w:szCs w:val="40"/>
+        </w:rPr>
+        <w:t>MET</w:t>
+      </w:r>
+      <w:r>
+        <w:rPr>
+          <w:rFonts w:ascii="Times New Roman" w:hAnsi="Times New Roman" w:cs="Times New Roman"/>
+          <w:sz w:val="40"/>
+          <w:szCs w:val="40"/>
+        </w:rPr>
+        <w:t xml:space="preserve"> </w:t>
+      </w:r>
+      <w:bookmarkEnd w:id="0"/>
+      <w:r>
+        <w:rPr>
+          <w:rFonts w:ascii="Times New Roman" w:hAnsi="Times New Roman" w:cs="Times New Roman"/>
+          <w:sz w:val="40"/>
+          <w:szCs w:val="40"/>
+        </w:rPr>
+        <w:t xml:space="preserve">CS 767 Assignment </w:t>
+      </w:r>
+      <w:r>
+        <w:rPr>
+          <w:rFonts w:ascii="Times New Roman" w:hAnsi="Times New Roman" w:cs="Times New Roman"/>
+          <w:sz w:val="40"/>
+          <w:szCs w:val="40"/>
+        </w:rPr>
+        <w:t>6</w:t>
+      </w:r>
+      <w:r>
+        <w:rPr>
+          <w:rFonts w:ascii="Times New Roman" w:hAnsi="Times New Roman" w:cs="Times New Roman"/>
+          <w:sz w:val="40"/>
+          <w:szCs w:val="40"/>
+        </w:rPr>
+        <w:t>:</w:t>
+      </w:r>
+      <w:r>
+        <w:rPr>
+          <w:rFonts w:ascii="Times New Roman" w:hAnsi="Times New Roman" w:cs="Times New Roman"/>
+          <w:sz w:val="40"/>
+          <w:szCs w:val="40"/>
+        </w:rPr>
+        <w:t xml:space="preserve"> </w:t>
+      </w:r>
+      <w:r>
+        <w:rPr>
+          <w:rFonts w:ascii="Times New Roman" w:hAnsi="Times New Roman" w:cs="Times New Roman"/>
+          <w:sz w:val="40"/>
+          <w:szCs w:val="40"/>
+        </w:rPr>
+        <w:t xml:space="preserve">Bayesian </w:t>
+      </w:r>
+      <w:r>
+        <w:rPr>
+          <w:rFonts w:ascii="Times New Roman" w:hAnsi="Times New Roman" w:cs="Times New Roman"/>
+          <w:sz w:val="40"/>
+          <w:szCs w:val="40"/>
+        </w:rPr>
+        <w:t>N</w:t>
+      </w:r>
+      <w:r>
+        <w:rPr>
+          <w:rFonts w:ascii="Times New Roman" w:hAnsi="Times New Roman" w:cs="Times New Roman"/>
+          <w:sz w:val="40"/>
+          <w:szCs w:val="40"/>
+        </w:rPr>
+        <w:t>etworks</w:t>
+      </w:r>
+    </w:p>
+    <w:p>
+      <w:pPr>
+        <w:pStyle w:val="Title"/>
+        <w:jc w:val="center"/>
+        <w:rPr>
+          <w:rFonts w:ascii="Times New Roman" w:hAnsi="Times New Roman" w:cs="Times New Roman"/>
+          <w:i/>
+          <w:sz w:val="40"/>
+          <w:szCs w:val="40"/>
+        </w:rPr>
+      </w:pPr>
+      <w:bookmarkStart w:id="1" w:name="_Hlk54727784"/>
+      <w:r>
+        <w:rPr>
+          <w:rFonts w:ascii="Times New Roman" w:hAnsi="Times New Roman" w:cs="Times New Roman"/>
+          <w:i/>
+          <w:sz w:val="40"/>
+          <w:szCs w:val="40"/>
+        </w:rPr>
+        <w:t xml:space="preserve">Alessandro </w:t>
+      </w:r>
+      <w:proofErr w:type="spellStart"/>
+      <w:r>
+        <w:rPr>
+          <w:rFonts w:ascii="Times New Roman" w:hAnsi="Times New Roman" w:cs="Times New Roman"/>
+          <w:i/>
+          <w:sz w:val="40"/>
+          <w:szCs w:val="40"/>
+        </w:rPr>
+        <w:t>Allegranzi</w:t>
+      </w:r>
+      <w:proofErr w:type="spellEnd"/>
+    </w:p>
+    <w:bookmarkEnd w:id="1"/>
+    <w:p>
+      <w:pPr>
         <w:rPr>
           <w:rFonts w:ascii="Arial Narrow" w:hAnsi="Arial Narrow" w:cs="Times New Roman"/>
-          <w:color w:val="A6A6A6" w:themeColor="background1" w:themeShade="A6"/>
+          <w:color w:val="808080" w:themeColor="background1" w:themeShade="80"/>
           <w:sz w:val="20"/>
           <w:szCs w:val="20"/>
           <w:bdr w:val="none" w:sz="0" w:space="0" w:color="auto" w:frame="1"/>
           <w:shd w:val="clear" w:color="auto" w:fill="FFFFFF"/>
         </w:rPr>
-        <w:t>8</w:t>
-      </w:r>
-      <w:r>
-        <w:rPr>
-          <w:rFonts w:ascii="Arial Narrow" w:hAnsi="Arial Narrow" w:cs="Times New Roman"/>
-          <w:color w:val="A6A6A6" w:themeColor="background1" w:themeShade="A6"/>
-          <w:sz w:val="20"/>
-          <w:szCs w:val="20"/>
-          <w:bdr w:val="none" w:sz="0" w:space="0" w:color="auto" w:frame="1"/>
-          <w:shd w:val="clear" w:color="auto" w:fill="FFFFFF"/>
-        </w:rPr>
-        <w:t>/2023</w:t>
-      </w:r>
+      </w:pPr>
     </w:p>
     <w:p>
       <w:pPr>
-        <w:pStyle w:val="Title"/>
-        <w:jc w:val="center"/>
-        <w:rPr>
-          <w:rFonts w:ascii="Times New Roman" w:hAnsi="Times New Roman" w:cs="Times New Roman"/>
-          <w:sz w:val="40"/>
-          <w:szCs w:val="40"/>
-        </w:rPr>
-      </w:pPr>
-      <w:bookmarkStart w:id="0" w:name="_Hlk54727767"/>
-      <w:r>
-        <w:rPr>
-          <w:rFonts w:ascii="Times New Roman" w:hAnsi="Times New Roman" w:cs="Times New Roman"/>
-          <w:sz w:val="40"/>
-          <w:szCs w:val="40"/>
-        </w:rPr>
-        <w:t>MET</w:t>
-      </w:r>
-      <w:r>
-        <w:rPr>
-          <w:rFonts w:ascii="Times New Roman" w:hAnsi="Times New Roman" w:cs="Times New Roman"/>
-          <w:sz w:val="40"/>
-          <w:szCs w:val="40"/>
-        </w:rPr>
-        <w:t xml:space="preserve"> </w:t>
-      </w:r>
-      <w:bookmarkEnd w:id="0"/>
-      <w:r>
-        <w:rPr>
-          <w:rFonts w:ascii="Times New Roman" w:hAnsi="Times New Roman" w:cs="Times New Roman"/>
-          <w:sz w:val="40"/>
-          <w:szCs w:val="40"/>
-        </w:rPr>
-        <w:t xml:space="preserve">CS 767 Assignment </w:t>
-      </w:r>
-      <w:r>
-        <w:rPr>
-          <w:rFonts w:ascii="Times New Roman" w:hAnsi="Times New Roman" w:cs="Times New Roman"/>
-          <w:sz w:val="40"/>
-          <w:szCs w:val="40"/>
-        </w:rPr>
-        <w:t>6</w:t>
-      </w:r>
-      <w:r>
-        <w:rPr>
-          <w:rFonts w:ascii="Times New Roman" w:hAnsi="Times New Roman" w:cs="Times New Roman"/>
-          <w:sz w:val="40"/>
-          <w:szCs w:val="40"/>
-        </w:rPr>
-        <w:t>:</w:t>
-      </w:r>
-      <w:r>
-        <w:rPr>
-          <w:rFonts w:ascii="Times New Roman" w:hAnsi="Times New Roman" w:cs="Times New Roman"/>
-          <w:sz w:val="40"/>
-          <w:szCs w:val="40"/>
-        </w:rPr>
-        <w:t xml:space="preserve"> </w:t>
-      </w:r>
-      <w:r>
-        <w:rPr>
-          <w:rFonts w:ascii="Times New Roman" w:hAnsi="Times New Roman" w:cs="Times New Roman"/>
-          <w:sz w:val="40"/>
-          <w:szCs w:val="40"/>
-        </w:rPr>
-        <w:t xml:space="preserve">Bayesian </w:t>
-      </w:r>
-      <w:r>
-        <w:rPr>
-          <w:rFonts w:ascii="Times New Roman" w:hAnsi="Times New Roman" w:cs="Times New Roman"/>
-          <w:sz w:val="40"/>
-          <w:szCs w:val="40"/>
-        </w:rPr>
-        <w:t>N</w:t>
-      </w:r>
-      <w:r>
-        <w:rPr>
-          <w:rFonts w:ascii="Times New Roman" w:hAnsi="Times New Roman" w:cs="Times New Roman"/>
-          <w:sz w:val="40"/>
-          <w:szCs w:val="40"/>
-        </w:rPr>
-        <w:t>etworks</w:t>
-      </w:r>
-    </w:p>
-    <w:p>
-      <w:pPr>
-        <w:pStyle w:val="Title"/>
-        <w:jc w:val="center"/>
-        <w:rPr>
-          <w:rFonts w:ascii="Times New Roman" w:hAnsi="Times New Roman" w:cs="Times New Roman"/>
-          <w:i/>
-          <w:sz w:val="40"/>
-          <w:szCs w:val="40"/>
-        </w:rPr>
-      </w:pPr>
-      <w:bookmarkStart w:id="1" w:name="_Hlk54727784"/>
-      <w:r>
-        <w:rPr>
-          <w:rFonts w:ascii="Times New Roman" w:hAnsi="Times New Roman" w:cs="Times New Roman"/>
-          <w:i/>
-          <w:sz w:val="40"/>
-          <w:szCs w:val="40"/>
-        </w:rPr>
-        <w:t>replace this with your name</w:t>
-      </w:r>
-    </w:p>
-    <w:bookmarkEnd w:id="1"/>
-    <w:p>
-      <w:pPr>
-        <w:rPr>
-          <w:rFonts w:ascii="Arial Narrow" w:hAnsi="Arial Narrow" w:cs="Times New Roman"/>
-          <w:color w:val="808080" w:themeColor="background1" w:themeShade="80"/>
-          <w:sz w:val="20"/>
-          <w:szCs w:val="20"/>
-          <w:bdr w:val="none" w:sz="0" w:space="0" w:color="auto" w:frame="1"/>
-          <w:shd w:val="clear" w:color="auto" w:fill="FFFFFF"/>
-        </w:rPr>
-      </w:pPr>
-    </w:p>
-    <w:p>
-      <w:pPr>
         <w:rPr>
           <w:rFonts w:ascii="Arial Narrow" w:hAnsi="Arial Narrow"/>
           <w:color w:val="808080" w:themeColor="background1" w:themeShade="80"/>
@@ -213,25 +202,7 @@
           <w:sz w:val="20"/>
           <w:szCs w:val="16"/>
         </w:rPr>
-        <w:t xml:space="preserve"> You can do this by hand, via a Python program, or using an online </w:t>
-      </w:r>
-      <w:r>
-        <w:rPr>
-          <w:rFonts w:ascii="Arial Narrow" w:hAnsi="Arial Narrow"/>
-          <w:color w:val="808080" w:themeColor="background1" w:themeShade="80"/>
-          <w:sz w:val="20"/>
-          <w:szCs w:val="16"/>
-        </w:rPr>
-        <w:t>Bayesian network</w:t>
-      </w:r>
-      <w:r>
-        <w:rPr>
-          <w:rFonts w:ascii="Arial Narrow" w:hAnsi="Arial Narrow"/>
-          <w:color w:val="808080" w:themeColor="background1" w:themeShade="80"/>
-          <w:sz w:val="20"/>
-          <w:szCs w:val="16"/>
-        </w:rPr>
-        <w:t xml:space="preserve"> tool.</w:t>
+        <w:t xml:space="preserve"> You can do this by hand, via a Python program, or using an online Bayesian network tool.</w:t>
       </w:r>
     </w:p>
     <w:p>
@@ -369,18 +340,8 @@
           <w:color w:val="auto"/>
           <w:sz w:val="24"/>
         </w:rPr>
-        <w:t xml:space="preserve"> </w:t>
-      </w:r>
-      <w:proofErr w:type="gramStart"/>
-      <w:r>
-        <w:rPr>
-          <w:rFonts w:ascii="Times New Roman" w:hAnsi="Times New Roman" w:cs="Times New Roman"/>
-          <w:color w:val="auto"/>
-          <w:sz w:val="24"/>
-        </w:rPr>
-        <w:t>this</w:t>
-      </w:r>
-      <w:proofErr w:type="gramEnd"/>
+        <w:t xml:space="preserve"> this</w:t>
+      </w:r>
     </w:p>
     <w:p>
       <w:pPr>
@@ -473,18 +434,8 @@
           <w:color w:val="auto"/>
           <w:sz w:val="24"/>
         </w:rPr>
-        <w:t xml:space="preserve"> </w:t>
-      </w:r>
-      <w:proofErr w:type="gramStart"/>
-      <w:r>
-        <w:rPr>
-          <w:rFonts w:ascii="Times New Roman" w:hAnsi="Times New Roman" w:cs="Times New Roman"/>
-          <w:color w:val="auto"/>
-          <w:sz w:val="24"/>
-        </w:rPr>
-        <w:t>this</w:t>
-      </w:r>
-      <w:proofErr w:type="gramEnd"/>
+        <w:t xml:space="preserve"> this</w:t>
+      </w:r>
     </w:p>
     <w:p>
       <w:pPr>
@@ -559,18 +510,8 @@
           <w:color w:val="auto"/>
           <w:sz w:val="24"/>
         </w:rPr>
-        <w:t xml:space="preserve"> replaces </w:t>
-      </w:r>
-      <w:proofErr w:type="gramStart"/>
-      <w:r>
-        <w:rPr>
-          <w:rFonts w:ascii="Times New Roman" w:hAnsi="Times New Roman" w:cs="Times New Roman"/>
-          <w:color w:val="auto"/>
-          <w:sz w:val="24"/>
-        </w:rPr>
-        <w:t>this</w:t>
-      </w:r>
-      <w:proofErr w:type="gramEnd"/>
+        <w:t xml:space="preserve"> replaces this</w:t>
+      </w:r>
     </w:p>
     <w:p>
       <w:pPr>
@@ -591,15 +532,7 @@
           <w:bdr w:val="none" w:sz="0" w:space="0" w:color="auto" w:frame="1"/>
           <w:shd w:val="clear" w:color="auto" w:fill="FFFFFF"/>
         </w:rPr>
-        <w:t xml:space="preserve">Example </w:t>
-      </w:r>
-      <w:r>
-        <w:rPr>
-          <w:rFonts w:ascii="Times New Roman" w:hAnsi="Times New Roman" w:cs="Times New Roman"/>
-          <w:bdr w:val="none" w:sz="0" w:space="0" w:color="auto" w:frame="1"/>
-          <w:shd w:val="clear" w:color="auto" w:fill="FFFFFF"/>
-        </w:rPr>
-        <w:t>2</w:t>
+        <w:t>Example 2</w:t>
       </w:r>
     </w:p>
     <w:p>
@@ -653,18 +586,8 @@
           <w:color w:val="auto"/>
           <w:sz w:val="24"/>
         </w:rPr>
-        <w:t xml:space="preserve"> replaces </w:t>
-      </w:r>
-      <w:proofErr w:type="gramStart"/>
-      <w:r>
-        <w:rPr>
-          <w:rFonts w:ascii="Times New Roman" w:hAnsi="Times New Roman" w:cs="Times New Roman"/>
-          <w:color w:val="auto"/>
-          <w:sz w:val="24"/>
-        </w:rPr>
-        <w:t>this</w:t>
-      </w:r>
-      <w:proofErr w:type="gramEnd"/>
+        <w:t xml:space="preserve"> replaces this</w:t>
+      </w:r>
     </w:p>
     <w:p>
       <w:pPr>
@@ -1081,6 +1004,9 @@
         </w:rPr>
       </w:pPr>
       <w:r>
+        <w:rPr>
+          <w:noProof/>
+        </w:rPr>
         <w:object w:dxaOrig="9298" w:dyaOrig="3945" w14:anchorId="2CDF610F">
           <v:shapetype id="_x0000_t75" coordsize="21600,21600" o:spt="75" o:preferrelative="t" path="m@4@5l@4@11@9@11@9@5xe" filled="f" stroked="f">
             <v:stroke joinstyle="miter"/>
@@ -1101,10 +1027,10 @@
             <v:path o:extrusionok="f" gradientshapeok="t" o:connecttype="rect"/>
             <o:lock v:ext="edit" aspectratio="t"/>
           </v:shapetype>
-          <v:shape id="_x0000_i1025" type="#_x0000_t75" style="width:465.85pt;height:196.7pt" o:ole="">
+          <v:shape id="_x0000_i1025" type="#_x0000_t75" alt="" style="width:465.65pt;height:197.15pt;mso-width-percent:0;mso-height-percent:0;mso-width-percent:0;mso-height-percent:0" o:ole="">
             <v:imagedata r:id="rId10" o:title=""/>
           </v:shape>
-          <o:OLEObject Type="Embed" ProgID="Excel.Sheet.12" ShapeID="_x0000_i1025" DrawAspect="Content" ObjectID="_1762656009" r:id="rId11"/>
+          <o:OLEObject Type="Embed" ProgID="Excel.Sheet.12" ShapeID="_x0000_i1025" DrawAspect="Content" ObjectID="_1779716742" r:id="rId11"/>
         </w:object>
       </w:r>
     </w:p>
@@ -4092,6 +4018,26 @@
 </file>
 
 <file path=customXml/item1.xml><?xml version="1.0" encoding="utf-8"?>
+<?mso-contentType ?>
+<FormTemplates xmlns="http://schemas.microsoft.com/sharepoint/v3/contenttype/forms">
+  <Display>DocumentLibraryForm</Display>
+  <Edit>DocumentLibraryForm</Edit>
+  <New>DocumentLibraryForm</New>
+</FormTemplates>
+</file>
+
+<file path=customXml/item2.xml><?xml version="1.0" encoding="utf-8"?>
+<p:properties xmlns:p="http://schemas.microsoft.com/office/2006/metadata/properties" xmlns:xsi="http://www.w3.org/2001/XMLSchema-instance" xmlns:pc="http://schemas.microsoft.com/office/infopath/2007/PartnerControls">
+  <documentManagement>
+    <lcf76f155ced4ddcb4097134ff3c332f xmlns="836958e8-e4a1-4e8a-b060-9cf82d8c62c9">
+      <Terms xmlns="http://schemas.microsoft.com/office/infopath/2007/PartnerControls"/>
+    </lcf76f155ced4ddcb4097134ff3c332f>
+    <TaxCatchAll xmlns="9f954a46-ab4f-4ef1-b72b-8f7e89c4546f" xsi:nil="true"/>
+  </documentManagement>
+</p:properties>
+</file>
+
+<file path=customXml/item3.xml><?xml version="1.0" encoding="utf-8"?>
 <ct:contentTypeSchema xmlns:ct="http://schemas.microsoft.com/office/2006/metadata/contentType" xmlns:ma="http://schemas.microsoft.com/office/2006/metadata/properties/metaAttributes" ct:_="" ma:_="" ma:contentTypeName="Document" ma:contentTypeID="0x0101008C3B3DA25413CC4BABEA74144452FCC1" ma:contentTypeVersion="17" ma:contentTypeDescription="Create a new document." ma:contentTypeScope="" ma:versionID="bca34dd961ee32d7733b8c7c9dbc2b1a">
   <xsd:schema xmlns:xsd="http://www.w3.org/2001/XMLSchema" xmlns:xs="http://www.w3.org/2001/XMLSchema" xmlns:p="http://schemas.microsoft.com/office/2006/metadata/properties" xmlns:ns2="836958e8-e4a1-4e8a-b060-9cf82d8c62c9" xmlns:ns3="9f954a46-ab4f-4ef1-b72b-8f7e89c4546f" targetNamespace="http://schemas.microsoft.com/office/2006/metadata/properties" ma:root="true" ma:fieldsID="93a1363472cb7eab66a812f9ddd07fa6" ns2:_="" ns3:_="">
     <xsd:import namespace="836958e8-e4a1-4e8a-b060-9cf82d8c62c9"/>
@@ -4340,28 +4286,12 @@
 </ct:contentTypeSchema>
 </file>
 
-<file path=customXml/item2.xml><?xml version="1.0" encoding="utf-8"?>
-<p:properties xmlns:p="http://schemas.microsoft.com/office/2006/metadata/properties" xmlns:xsi="http://www.w3.org/2001/XMLSchema-instance" xmlns:pc="http://schemas.microsoft.com/office/infopath/2007/PartnerControls">
-  <documentManagement>
-    <lcf76f155ced4ddcb4097134ff3c332f xmlns="836958e8-e4a1-4e8a-b060-9cf82d8c62c9">
-      <Terms xmlns="http://schemas.microsoft.com/office/infopath/2007/PartnerControls"/>
-    </lcf76f155ced4ddcb4097134ff3c332f>
-    <TaxCatchAll xmlns="9f954a46-ab4f-4ef1-b72b-8f7e89c4546f" xsi:nil="true"/>
-  </documentManagement>
-</p:properties>
-</file>
-
-<file path=customXml/item3.xml><?xml version="1.0" encoding="utf-8"?>
-<?mso-contentType ?>
-<FormTemplates xmlns="http://schemas.microsoft.com/sharepoint/v3/contenttype/forms">
-  <Display>DocumentLibraryForm</Display>
-  <Edit>DocumentLibraryForm</Edit>
-  <New>DocumentLibraryForm</New>
-</FormTemplates>
-</file>
-
 <file path=customXml/itemProps1.xml><?xml version="1.0" encoding="utf-8"?>
-<ds:datastoreItem xmlns:ds="http://schemas.openxmlformats.org/officeDocument/2006/customXml" ds:itemID="{03383D85-10A5-4C3F-86C3-46AA9930795B}"/>
+<ds:datastoreItem xmlns:ds="http://schemas.openxmlformats.org/officeDocument/2006/customXml" ds:itemID="{AE2B7B2E-6178-4432-B028-559AFEC2C1F1}">
+  <ds:schemaRefs>
+    <ds:schemaRef ds:uri="http://schemas.microsoft.com/sharepoint/v3/contenttype/forms"/>
+  </ds:schemaRefs>
+</ds:datastoreItem>
 </file>
 
 <file path=customXml/itemProps2.xml><?xml version="1.0" encoding="utf-8"?>
@@ -4369,14 +4299,27 @@
   <ds:schemaRefs>
     <ds:schemaRef ds:uri="http://schemas.microsoft.com/office/2006/metadata/properties"/>
     <ds:schemaRef ds:uri="http://schemas.microsoft.com/office/infopath/2007/PartnerControls"/>
+    <ds:schemaRef ds:uri="836958e8-e4a1-4e8a-b060-9cf82d8c62c9"/>
+    <ds:schemaRef ds:uri="9f954a46-ab4f-4ef1-b72b-8f7e89c4546f"/>
   </ds:schemaRefs>
 </ds:datastoreItem>
 </file>
 
 <file path=customXml/itemProps3.xml><?xml version="1.0" encoding="utf-8"?>
-<ds:datastoreItem xmlns:ds="http://schemas.openxmlformats.org/officeDocument/2006/customXml" ds:itemID="{AE2B7B2E-6178-4432-B028-559AFEC2C1F1}">
+<ds:datastoreItem xmlns:ds="http://schemas.openxmlformats.org/officeDocument/2006/customXml" ds:itemID="{03383D85-10A5-4C3F-86C3-46AA9930795B}">
   <ds:schemaRefs>
-    <ds:schemaRef ds:uri="http://schemas.microsoft.com/sharepoint/v3/contenttype/forms"/>
+    <ds:schemaRef ds:uri="http://schemas.microsoft.com/office/2006/metadata/contentType"/>
+    <ds:schemaRef ds:uri="http://schemas.microsoft.com/office/2006/metadata/properties/metaAttributes"/>
+    <ds:schemaRef ds:uri="http://www.w3.org/2001/XMLSchema"/>
+    <ds:schemaRef ds:uri="http://schemas.microsoft.com/office/2006/metadata/properties"/>
+    <ds:schemaRef ds:uri="836958e8-e4a1-4e8a-b060-9cf82d8c62c9"/>
+    <ds:schemaRef ds:uri="9f954a46-ab4f-4ef1-b72b-8f7e89c4546f"/>
+    <ds:schemaRef ds:uri="http://schemas.microsoft.com/office/2006/documentManagement/types"/>
+    <ds:schemaRef ds:uri="http://schemas.microsoft.com/office/infopath/2007/PartnerControls"/>
+    <ds:schemaRef ds:uri="http://schemas.openxmlformats.org/package/2006/metadata/core-properties"/>
+    <ds:schemaRef ds:uri="http://purl.org/dc/elements/1.1/"/>
+    <ds:schemaRef ds:uri="http://purl.org/dc/terms/"/>
+    <ds:schemaRef ds:uri="http://schemas.microsoft.com/internal/obd"/>
   </ds:schemaRefs>
 </ds:datastoreItem>
 </file>
</xml_diff>